<commit_message>
Fix QCF524 worksheet to preserve original template text when filling values
Co-Authored-By: Claude Opus 4.6 <noreply@anthropic.com>
</commit_message>
<xml_diff>
--- a/projects/snorre-a-compact-prover/engineering/QCF524_Snorre_A_FILLED.docx
+++ b/projects/snorre-a-compact-prover/engineering/QCF524_Snorre_A_FILLED.docx
@@ -2543,6 +2543,16 @@
             <w:tcW w:w="745" w:type="dxa"/>
           </w:tcPr>
           <w:p>
+            <w:pPr>
+              <w:pStyle w:val="Cellbody"/>
+              <w:adjustRightInd w:val="0"/>
+              <w:snapToGrid w:val="0"/>
+              <w:spacing w:beforeLines="20" w:before="48" w:after="0" w:line="240" w:lineRule="auto"/>
+              <w:jc w:val="center"/>
+              <w:rPr>
+                <w:lang w:val="en-GB"/>
+              </w:rPr>
+            </w:pPr>
             <w:r>
               <w:t>X</w:t>
             </w:r>
@@ -2553,6 +2563,15 @@
             <w:tcW w:w="3879" w:type="dxa"/>
           </w:tcPr>
           <w:p>
+            <w:pPr>
+              <w:pStyle w:val="Cellbody"/>
+              <w:adjustRightInd w:val="0"/>
+              <w:snapToGrid w:val="0"/>
+              <w:spacing w:beforeLines="20" w:before="48" w:after="0" w:line="240" w:lineRule="auto"/>
+              <w:rPr>
+                <w:lang w:val="en-GB"/>
+              </w:rPr>
+            </w:pPr>
             <w:r>
               <w:t>Krohne Altosonic 5, 8" CL300</w:t>
             </w:r>
@@ -2563,8 +2582,17 @@
             <w:tcW w:w="1699" w:type="dxa"/>
           </w:tcPr>
           <w:p>
-            <w:r>
-              <w:t>67</w:t>
+            <w:pPr>
+              <w:pStyle w:val="Cellbody"/>
+              <w:adjustRightInd w:val="0"/>
+              <w:snapToGrid w:val="0"/>
+              <w:spacing w:beforeLines="20" w:before="48" w:after="0" w:line="240" w:lineRule="auto"/>
+              <w:rPr>
+                <w:lang w:val="en-GB"/>
+              </w:rPr>
+            </w:pPr>
+            <w:r>
+              <w:t>67 m³/h</w:t>
             </w:r>
           </w:p>
         </w:tc>
@@ -2573,8 +2601,17 @@
             <w:tcW w:w="1699" w:type="dxa"/>
           </w:tcPr>
           <w:p>
-            <w:r>
-              <w:t>750</w:t>
+            <w:pPr>
+              <w:pStyle w:val="Cellbody"/>
+              <w:adjustRightInd w:val="0"/>
+              <w:snapToGrid w:val="0"/>
+              <w:spacing w:beforeLines="20" w:before="48" w:after="0" w:line="240" w:lineRule="auto"/>
+              <w:rPr>
+                <w:lang w:val="en-GB"/>
+              </w:rPr>
+            </w:pPr>
+            <w:r>
+              <w:t>750 m³/h</w:t>
             </w:r>
           </w:p>
         </w:tc>
@@ -2583,8 +2620,17 @@
             <w:tcW w:w="1613" w:type="dxa"/>
           </w:tcPr>
           <w:p>
-            <w:r>
-              <w:t>400</w:t>
+            <w:pPr>
+              <w:pStyle w:val="Cellbody"/>
+              <w:adjustRightInd w:val="0"/>
+              <w:snapToGrid w:val="0"/>
+              <w:spacing w:beforeLines="20" w:before="48" w:after="0" w:line="240" w:lineRule="auto"/>
+              <w:rPr>
+                <w:lang w:val="en-GB"/>
+              </w:rPr>
+            </w:pPr>
+            <w:r>
+              <w:t>~400 m³/h</w:t>
             </w:r>
           </w:p>
         </w:tc>
@@ -2929,8 +2975,24 @@
             <w:tcW w:w="5668" w:type="dxa"/>
           </w:tcPr>
           <w:p>
-            <w:r>
-              <w:t>Min: 55  Max: 57  Normal: 56</w:t>
+            <w:pPr>
+              <w:overflowPunct w:val="0"/>
+              <w:autoSpaceDE w:val="0"/>
+              <w:autoSpaceDN w:val="0"/>
+              <w:adjustRightInd w:val="0"/>
+              <w:snapToGrid w:val="0"/>
+              <w:spacing w:beforeLines="20" w:before="48"/>
+              <w:textAlignment w:val="baseline"/>
+              <w:rPr>
+                <w:rFonts w:ascii="Arial" w:hAnsi="Arial" w:cs="Arial"/>
+                <w:sz w:val="18"/>
+                <w:szCs w:val="18"/>
+                <w:u w:val="single"/>
+                <w:lang w:val="en-GB"/>
+              </w:rPr>
+            </w:pPr>
+            <w:r>
+              <w:t>Range: Min      Max     Normal    55°C / 57°C / 56°C</w:t>
             </w:r>
           </w:p>
         </w:tc>
@@ -3024,8 +3086,23 @@
             <w:tcW w:w="990" w:type="dxa"/>
           </w:tcPr>
           <w:p>
-            <w:r>
-              <w:t>X</w:t>
+            <w:pPr>
+              <w:overflowPunct w:val="0"/>
+              <w:autoSpaceDE w:val="0"/>
+              <w:autoSpaceDN w:val="0"/>
+              <w:adjustRightInd w:val="0"/>
+              <w:snapToGrid w:val="0"/>
+              <w:spacing w:beforeLines="20" w:before="48"/>
+              <w:textAlignment w:val="baseline"/>
+              <w:rPr>
+                <w:rFonts w:ascii="Arial" w:hAnsi="Arial" w:cs="Arial"/>
+                <w:sz w:val="18"/>
+                <w:szCs w:val="18"/>
+                <w:lang w:val="en-GB"/>
+              </w:rPr>
+            </w:pPr>
+            <w:r>
+              <w:t>°C  X</w:t>
             </w:r>
           </w:p>
         </w:tc>
@@ -3066,8 +3143,24 @@
             <w:tcW w:w="5668" w:type="dxa"/>
           </w:tcPr>
           <w:p>
-            <w:r>
-              <w:t>Min: -8  Max: 106</w:t>
+            <w:pPr>
+              <w:overflowPunct w:val="0"/>
+              <w:autoSpaceDE w:val="0"/>
+              <w:autoSpaceDN w:val="0"/>
+              <w:adjustRightInd w:val="0"/>
+              <w:snapToGrid w:val="0"/>
+              <w:spacing w:beforeLines="20" w:before="48"/>
+              <w:textAlignment w:val="baseline"/>
+              <w:rPr>
+                <w:rFonts w:ascii="Arial" w:hAnsi="Arial" w:cs="Arial"/>
+                <w:sz w:val="18"/>
+                <w:szCs w:val="18"/>
+                <w:u w:val="single"/>
+                <w:lang w:val="en-GB"/>
+              </w:rPr>
+            </w:pPr>
+            <w:r>
+              <w:t>Range: Min        Max    -8°C / 106°C</w:t>
             </w:r>
           </w:p>
         </w:tc>
@@ -3161,8 +3254,23 @@
             <w:tcW w:w="990" w:type="dxa"/>
           </w:tcPr>
           <w:p>
-            <w:r>
-              <w:t>X</w:t>
+            <w:pPr>
+              <w:overflowPunct w:val="0"/>
+              <w:autoSpaceDE w:val="0"/>
+              <w:autoSpaceDN w:val="0"/>
+              <w:adjustRightInd w:val="0"/>
+              <w:snapToGrid w:val="0"/>
+              <w:spacing w:beforeLines="20" w:before="48"/>
+              <w:textAlignment w:val="baseline"/>
+              <w:rPr>
+                <w:rFonts w:ascii="Arial" w:hAnsi="Arial" w:cs="Arial"/>
+                <w:sz w:val="18"/>
+                <w:szCs w:val="18"/>
+                <w:lang w:val="en-GB"/>
+              </w:rPr>
+            </w:pPr>
+            <w:r>
+              <w:t>°C  X</w:t>
             </w:r>
           </w:p>
         </w:tc>
@@ -3278,8 +3386,282 @@
             <w:tcW w:w="4498" w:type="dxa"/>
           </w:tcPr>
           <w:p>
-            <w:r>
-              <w:t>Min: 35.4  Max: 36.0  Normal: 35.7</w:t>
+            <w:pPr>
+              <w:overflowPunct w:val="0"/>
+              <w:autoSpaceDE w:val="0"/>
+              <w:autoSpaceDN w:val="0"/>
+              <w:adjustRightInd w:val="0"/>
+              <w:snapToGrid w:val="0"/>
+              <w:spacing w:beforeLines="20" w:before="48"/>
+              <w:textAlignment w:val="baseline"/>
+              <w:rPr>
+                <w:rFonts w:ascii="Arial" w:hAnsi="Arial" w:cs="Arial"/>
+                <w:sz w:val="18"/>
+                <w:szCs w:val="18"/>
+                <w:lang w:val="en-GB"/>
+              </w:rPr>
+            </w:pPr>
+            <w:r>
+              <w:t xml:space="preserve">Range: Min        Max     Normal      </w:t>
+              <w:br/>
+              <w:t>Range: Min        Max    35.4 / 36.0 / 35.7 barg (oper.) / -8 / 49 barg (design)</w:t>
+            </w:r>
+          </w:p>
+          <w:p>
+            <w:pPr>
+              <w:overflowPunct w:val="0"/>
+              <w:autoSpaceDE w:val="0"/>
+              <w:autoSpaceDN w:val="0"/>
+              <w:adjustRightInd w:val="0"/>
+              <w:snapToGrid w:val="0"/>
+              <w:spacing w:beforeLines="20" w:before="48"/>
+              <w:textAlignment w:val="baseline"/>
+              <w:rPr>
+                <w:rFonts w:ascii="Arial" w:hAnsi="Arial" w:cs="Arial"/>
+                <w:sz w:val="18"/>
+                <w:szCs w:val="18"/>
+                <w:u w:val="single"/>
+                <w:lang w:val="en-GB"/>
+              </w:rPr>
+            </w:pPr>
+            <w:r>
+              <w:rPr>
+                <w:rFonts w:ascii="Arial" w:hAnsi="Arial" w:cs="Arial"/>
+                <w:sz w:val="18"/>
+                <w:szCs w:val="18"/>
+                <w:lang w:val="en-GB"/>
+              </w:rPr>
+              <w:t xml:space="preserve">Range: Min </w:t>
+            </w:r>
+            <w:r>
+              <w:rPr>
+                <w:rFonts w:ascii="Arial" w:hAnsi="Arial" w:cs="Arial"/>
+                <w:sz w:val="18"/>
+                <w:szCs w:val="18"/>
+                <w:u w:val="single"/>
+                <w:lang w:val="en-GB"/>
+              </w:rPr>
+              <w:fldChar w:fldCharType="begin">
+                <w:ffData>
+                  <w:name w:val="Text22"/>
+                  <w:enabled/>
+                  <w:calcOnExit w:val="0"/>
+                  <w:textInput/>
+                </w:ffData>
+              </w:fldChar>
+            </w:r>
+            <w:r>
+              <w:rPr>
+                <w:rFonts w:ascii="Arial" w:hAnsi="Arial" w:cs="Arial"/>
+                <w:sz w:val="18"/>
+                <w:szCs w:val="18"/>
+                <w:u w:val="single"/>
+                <w:lang w:val="en-GB"/>
+              </w:rPr>
+              <w:instrText xml:space="preserve"> FORMTEXT </w:instrText>
+            </w:r>
+            <w:r>
+              <w:rPr>
+                <w:rFonts w:ascii="Arial" w:hAnsi="Arial" w:cs="Arial"/>
+                <w:sz w:val="18"/>
+                <w:szCs w:val="18"/>
+                <w:u w:val="single"/>
+                <w:lang w:val="en-GB"/>
+              </w:rPr>
+            </w:r>
+            <w:r>
+              <w:rPr>
+                <w:rFonts w:ascii="Arial" w:hAnsi="Arial" w:cs="Arial"/>
+                <w:sz w:val="18"/>
+                <w:szCs w:val="18"/>
+                <w:u w:val="single"/>
+                <w:lang w:val="en-GB"/>
+              </w:rPr>
+              <w:fldChar w:fldCharType="separate"/>
+            </w:r>
+            <w:r>
+              <w:rPr>
+                <w:rFonts w:ascii="Arial" w:hAnsi="Arial" w:cs="Arial"/>
+                <w:sz w:val="18"/>
+                <w:szCs w:val="18"/>
+                <w:u w:val="single"/>
+                <w:lang w:val="en-GB"/>
+              </w:rPr>
+              <w:t> </w:t>
+            </w:r>
+            <w:r>
+              <w:rPr>
+                <w:rFonts w:ascii="Arial" w:hAnsi="Arial" w:cs="Arial"/>
+                <w:sz w:val="18"/>
+                <w:szCs w:val="18"/>
+                <w:u w:val="single"/>
+                <w:lang w:val="en-GB"/>
+              </w:rPr>
+              <w:t> </w:t>
+            </w:r>
+            <w:r>
+              <w:rPr>
+                <w:rFonts w:ascii="Arial" w:hAnsi="Arial" w:cs="Arial"/>
+                <w:sz w:val="18"/>
+                <w:szCs w:val="18"/>
+                <w:u w:val="single"/>
+                <w:lang w:val="en-GB"/>
+              </w:rPr>
+              <w:t> </w:t>
+            </w:r>
+            <w:r>
+              <w:rPr>
+                <w:rFonts w:ascii="Arial" w:hAnsi="Arial" w:cs="Arial"/>
+                <w:sz w:val="18"/>
+                <w:szCs w:val="18"/>
+                <w:u w:val="single"/>
+                <w:lang w:val="en-GB"/>
+              </w:rPr>
+              <w:t> </w:t>
+            </w:r>
+            <w:r>
+              <w:rPr>
+                <w:rFonts w:ascii="Arial" w:hAnsi="Arial" w:cs="Arial"/>
+                <w:sz w:val="18"/>
+                <w:szCs w:val="18"/>
+                <w:u w:val="single"/>
+                <w:lang w:val="en-GB"/>
+              </w:rPr>
+              <w:t> </w:t>
+            </w:r>
+            <w:r>
+              <w:rPr>
+                <w:rFonts w:ascii="Arial" w:hAnsi="Arial" w:cs="Arial"/>
+                <w:sz w:val="18"/>
+                <w:szCs w:val="18"/>
+                <w:u w:val="single"/>
+                <w:lang w:val="en-GB"/>
+              </w:rPr>
+              <w:fldChar w:fldCharType="end"/>
+            </w:r>
+            <w:r>
+              <w:rPr>
+                <w:rFonts w:ascii="Arial" w:hAnsi="Arial" w:cs="Arial"/>
+                <w:sz w:val="18"/>
+                <w:szCs w:val="18"/>
+                <w:lang w:val="en-GB"/>
+              </w:rPr>
+              <w:t xml:space="preserve">  Max</w:t>
+            </w:r>
+            <w:r>
+              <w:rPr>
+                <w:rFonts w:ascii="Arial" w:hAnsi="Arial" w:cs="Arial"/>
+                <w:sz w:val="18"/>
+                <w:szCs w:val="18"/>
+                <w:u w:val="single"/>
+                <w:lang w:val="en-GB"/>
+              </w:rPr>
+              <w:fldChar w:fldCharType="begin">
+                <w:ffData>
+                  <w:name w:val="Text22"/>
+                  <w:enabled/>
+                  <w:calcOnExit w:val="0"/>
+                  <w:textInput/>
+                </w:ffData>
+              </w:fldChar>
+            </w:r>
+            <w:r>
+              <w:rPr>
+                <w:rFonts w:ascii="Arial" w:hAnsi="Arial" w:cs="Arial"/>
+                <w:sz w:val="18"/>
+                <w:szCs w:val="18"/>
+                <w:u w:val="single"/>
+                <w:lang w:val="en-GB"/>
+              </w:rPr>
+              <w:instrText xml:space="preserve"> FORMTEXT </w:instrText>
+            </w:r>
+            <w:r>
+              <w:rPr>
+                <w:rFonts w:ascii="Arial" w:hAnsi="Arial" w:cs="Arial"/>
+                <w:sz w:val="18"/>
+                <w:szCs w:val="18"/>
+                <w:u w:val="single"/>
+                <w:lang w:val="en-GB"/>
+              </w:rPr>
+            </w:r>
+            <w:r>
+              <w:rPr>
+                <w:rFonts w:ascii="Arial" w:hAnsi="Arial" w:cs="Arial"/>
+                <w:sz w:val="18"/>
+                <w:szCs w:val="18"/>
+                <w:u w:val="single"/>
+                <w:lang w:val="en-GB"/>
+              </w:rPr>
+              <w:fldChar w:fldCharType="separate"/>
+            </w:r>
+            <w:r>
+              <w:rPr>
+                <w:rFonts w:ascii="Arial" w:hAnsi="Arial" w:cs="Arial"/>
+                <w:sz w:val="18"/>
+                <w:szCs w:val="18"/>
+                <w:u w:val="single"/>
+                <w:lang w:val="en-GB"/>
+              </w:rPr>
+              <w:t> </w:t>
+            </w:r>
+            <w:r>
+              <w:rPr>
+                <w:rFonts w:ascii="Arial" w:hAnsi="Arial" w:cs="Arial"/>
+                <w:sz w:val="18"/>
+                <w:szCs w:val="18"/>
+                <w:u w:val="single"/>
+                <w:lang w:val="en-GB"/>
+              </w:rPr>
+              <w:t> </w:t>
+            </w:r>
+            <w:r>
+              <w:rPr>
+                <w:rFonts w:ascii="Arial" w:hAnsi="Arial" w:cs="Arial"/>
+                <w:sz w:val="18"/>
+                <w:szCs w:val="18"/>
+                <w:u w:val="single"/>
+                <w:lang w:val="en-GB"/>
+              </w:rPr>
+              <w:t> </w:t>
+            </w:r>
+            <w:r>
+              <w:rPr>
+                <w:rFonts w:ascii="Arial" w:hAnsi="Arial" w:cs="Arial"/>
+                <w:sz w:val="18"/>
+                <w:szCs w:val="18"/>
+                <w:u w:val="single"/>
+                <w:lang w:val="en-GB"/>
+              </w:rPr>
+              <w:t> </w:t>
+            </w:r>
+            <w:r>
+              <w:rPr>
+                <w:rFonts w:ascii="Arial" w:hAnsi="Arial" w:cs="Arial"/>
+                <w:sz w:val="18"/>
+                <w:szCs w:val="18"/>
+                <w:u w:val="single"/>
+                <w:lang w:val="en-GB"/>
+              </w:rPr>
+              <w:t> </w:t>
+            </w:r>
+            <w:r>
+              <w:rPr>
+                <w:rFonts w:ascii="Arial" w:hAnsi="Arial" w:cs="Arial"/>
+                <w:sz w:val="18"/>
+                <w:szCs w:val="18"/>
+                <w:u w:val="single"/>
+                <w:lang w:val="en-GB"/>
+              </w:rPr>
+              <w:fldChar w:fldCharType="end"/>
+            </w:r>
+            <w:r>
+              <w:rPr>
+                <w:rFonts w:ascii="Arial" w:hAnsi="Arial" w:cs="Arial"/>
+                <w:sz w:val="18"/>
+                <w:szCs w:val="18"/>
+                <w:lang w:val="en-GB"/>
+              </w:rPr>
+              <w:t xml:space="preserve">  </w:t>
             </w:r>
           </w:p>
         </w:tc>
@@ -3469,8 +3851,23 @@
             <w:tcW w:w="990" w:type="dxa"/>
           </w:tcPr>
           <w:p>
-            <w:r>
-              <w:t>X</w:t>
+            <w:pPr>
+              <w:overflowPunct w:val="0"/>
+              <w:autoSpaceDE w:val="0"/>
+              <w:autoSpaceDN w:val="0"/>
+              <w:adjustRightInd w:val="0"/>
+              <w:snapToGrid w:val="0"/>
+              <w:spacing w:beforeLines="20" w:before="48"/>
+              <w:textAlignment w:val="baseline"/>
+              <w:rPr>
+                <w:rFonts w:ascii="Arial" w:hAnsi="Arial" w:cs="Arial"/>
+                <w:sz w:val="18"/>
+                <w:szCs w:val="18"/>
+                <w:lang w:val="en-GB"/>
+              </w:rPr>
+            </w:pPr>
+            <w:r>
+              <w:t>bar  X</w:t>
             </w:r>
           </w:p>
         </w:tc>
@@ -3586,8 +3983,146 @@
             <w:tcW w:w="4050" w:type="dxa"/>
           </w:tcPr>
           <w:p>
-            <w:r>
-              <w:t>Viscosity at max/min operating temperature: 2.2 cP</w:t>
+            <w:pPr>
+              <w:overflowPunct w:val="0"/>
+              <w:autoSpaceDE w:val="0"/>
+              <w:autoSpaceDN w:val="0"/>
+              <w:adjustRightInd w:val="0"/>
+              <w:snapToGrid w:val="0"/>
+              <w:spacing w:beforeLines="20" w:before="48"/>
+              <w:textAlignment w:val="baseline"/>
+              <w:rPr>
+                <w:rFonts w:ascii="Arial" w:hAnsi="Arial" w:cs="Arial"/>
+                <w:sz w:val="18"/>
+                <w:szCs w:val="18"/>
+                <w:lang w:val="en-GB"/>
+              </w:rPr>
+            </w:pPr>
+            <w:r>
+              <w:t>Viscosity at max/min operating temperature:    2.2 cP</w:t>
+            </w:r>
+          </w:p>
+          <w:p>
+            <w:pPr>
+              <w:overflowPunct w:val="0"/>
+              <w:autoSpaceDE w:val="0"/>
+              <w:autoSpaceDN w:val="0"/>
+              <w:adjustRightInd w:val="0"/>
+              <w:snapToGrid w:val="0"/>
+              <w:spacing w:beforeLines="20" w:before="48"/>
+              <w:textAlignment w:val="baseline"/>
+              <w:rPr>
+                <w:rFonts w:ascii="Arial" w:hAnsi="Arial" w:cs="Arial"/>
+                <w:sz w:val="18"/>
+                <w:szCs w:val="18"/>
+                <w:lang w:val="en-GB"/>
+              </w:rPr>
+            </w:pPr>
+            <w:r>
+              <w:rPr>
+                <w:rFonts w:ascii="Arial" w:hAnsi="Arial" w:cs="Arial"/>
+                <w:sz w:val="18"/>
+                <w:szCs w:val="18"/>
+                <w:u w:val="single"/>
+                <w:lang w:val="en-GB"/>
+              </w:rPr>
+              <w:fldChar w:fldCharType="begin">
+                <w:ffData>
+                  <w:name w:val="Text22"/>
+                  <w:enabled/>
+                  <w:calcOnExit w:val="0"/>
+                  <w:textInput/>
+                </w:ffData>
+              </w:fldChar>
+            </w:r>
+            <w:r>
+              <w:rPr>
+                <w:rFonts w:ascii="Arial" w:hAnsi="Arial" w:cs="Arial"/>
+                <w:sz w:val="18"/>
+                <w:szCs w:val="18"/>
+                <w:u w:val="single"/>
+                <w:lang w:val="en-GB"/>
+              </w:rPr>
+              <w:instrText xml:space="preserve"> FORMTEXT </w:instrText>
+            </w:r>
+            <w:r>
+              <w:rPr>
+                <w:rFonts w:ascii="Arial" w:hAnsi="Arial" w:cs="Arial"/>
+                <w:sz w:val="18"/>
+                <w:szCs w:val="18"/>
+                <w:u w:val="single"/>
+                <w:lang w:val="en-GB"/>
+              </w:rPr>
+            </w:r>
+            <w:r>
+              <w:rPr>
+                <w:rFonts w:ascii="Arial" w:hAnsi="Arial" w:cs="Arial"/>
+                <w:sz w:val="18"/>
+                <w:szCs w:val="18"/>
+                <w:u w:val="single"/>
+                <w:lang w:val="en-GB"/>
+              </w:rPr>
+              <w:fldChar w:fldCharType="separate"/>
+            </w:r>
+            <w:r>
+              <w:rPr>
+                <w:rFonts w:ascii="Arial" w:hAnsi="Arial" w:cs="Arial"/>
+                <w:sz w:val="18"/>
+                <w:szCs w:val="18"/>
+                <w:u w:val="single"/>
+                <w:lang w:val="en-GB"/>
+              </w:rPr>
+              <w:t> </w:t>
+            </w:r>
+            <w:r>
+              <w:rPr>
+                <w:rFonts w:ascii="Arial" w:hAnsi="Arial" w:cs="Arial"/>
+                <w:sz w:val="18"/>
+                <w:szCs w:val="18"/>
+                <w:u w:val="single"/>
+                <w:lang w:val="en-GB"/>
+              </w:rPr>
+              <w:t> </w:t>
+            </w:r>
+            <w:r>
+              <w:rPr>
+                <w:rFonts w:ascii="Arial" w:hAnsi="Arial" w:cs="Arial"/>
+                <w:sz w:val="18"/>
+                <w:szCs w:val="18"/>
+                <w:u w:val="single"/>
+                <w:lang w:val="en-GB"/>
+              </w:rPr>
+              <w:t> </w:t>
+            </w:r>
+            <w:r>
+              <w:rPr>
+                <w:rFonts w:ascii="Arial" w:hAnsi="Arial" w:cs="Arial"/>
+                <w:sz w:val="18"/>
+                <w:szCs w:val="18"/>
+                <w:u w:val="single"/>
+                <w:lang w:val="en-GB"/>
+              </w:rPr>
+              <w:t> </w:t>
+            </w:r>
+            <w:r>
+              <w:rPr>
+                <w:rFonts w:ascii="Arial" w:hAnsi="Arial" w:cs="Arial"/>
+                <w:sz w:val="18"/>
+                <w:szCs w:val="18"/>
+                <w:u w:val="single"/>
+                <w:lang w:val="en-GB"/>
+              </w:rPr>
+              <w:t> </w:t>
+            </w:r>
+            <w:r>
+              <w:rPr>
+                <w:rFonts w:ascii="Arial" w:hAnsi="Arial" w:cs="Arial"/>
+                <w:sz w:val="18"/>
+                <w:szCs w:val="18"/>
+                <w:u w:val="single"/>
+                <w:lang w:val="en-GB"/>
+              </w:rPr>
+              <w:fldChar w:fldCharType="end"/>
             </w:r>
           </w:p>
         </w:tc>
@@ -3596,8 +4131,156 @@
             <w:tcW w:w="3780" w:type="dxa"/>
           </w:tcPr>
           <w:p>
-            <w:r>
-              <w:t>Density [kg/m3]: 815</w:t>
+            <w:pPr>
+              <w:overflowPunct w:val="0"/>
+              <w:autoSpaceDE w:val="0"/>
+              <w:autoSpaceDN w:val="0"/>
+              <w:adjustRightInd w:val="0"/>
+              <w:snapToGrid w:val="0"/>
+              <w:spacing w:beforeLines="20" w:before="48"/>
+              <w:textAlignment w:val="baseline"/>
+              <w:rPr>
+                <w:rFonts w:ascii="Arial" w:hAnsi="Arial" w:cs="Arial"/>
+                <w:sz w:val="18"/>
+                <w:szCs w:val="18"/>
+                <w:lang w:val="en-GB"/>
+              </w:rPr>
+            </w:pPr>
+            <w:r>
+              <w:t>Density [kg/m3]:    815 kg/m³</w:t>
+            </w:r>
+          </w:p>
+          <w:p>
+            <w:pPr>
+              <w:overflowPunct w:val="0"/>
+              <w:autoSpaceDE w:val="0"/>
+              <w:autoSpaceDN w:val="0"/>
+              <w:adjustRightInd w:val="0"/>
+              <w:snapToGrid w:val="0"/>
+              <w:spacing w:beforeLines="20" w:before="48"/>
+              <w:textAlignment w:val="baseline"/>
+              <w:rPr>
+                <w:rFonts w:ascii="Arial" w:hAnsi="Arial" w:cs="Arial"/>
+                <w:sz w:val="18"/>
+                <w:szCs w:val="18"/>
+                <w:u w:val="single"/>
+                <w:lang w:val="en-GB"/>
+              </w:rPr>
+            </w:pPr>
+            <w:r>
+              <w:rPr>
+                <w:rFonts w:ascii="Arial" w:hAnsi="Arial" w:cs="Arial"/>
+                <w:sz w:val="18"/>
+                <w:szCs w:val="18"/>
+                <w:u w:val="single"/>
+                <w:lang w:val="en-GB"/>
+              </w:rPr>
+              <w:fldChar w:fldCharType="begin">
+                <w:ffData>
+                  <w:name w:val="Text22"/>
+                  <w:enabled/>
+                  <w:calcOnExit w:val="0"/>
+                  <w:textInput/>
+                </w:ffData>
+              </w:fldChar>
+            </w:r>
+            <w:r>
+              <w:rPr>
+                <w:rFonts w:ascii="Arial" w:hAnsi="Arial" w:cs="Arial"/>
+                <w:sz w:val="18"/>
+                <w:szCs w:val="18"/>
+                <w:u w:val="single"/>
+                <w:lang w:val="en-GB"/>
+              </w:rPr>
+              <w:instrText xml:space="preserve"> FORMTEXT </w:instrText>
+            </w:r>
+            <w:r>
+              <w:rPr>
+                <w:rFonts w:ascii="Arial" w:hAnsi="Arial" w:cs="Arial"/>
+                <w:sz w:val="18"/>
+                <w:szCs w:val="18"/>
+                <w:u w:val="single"/>
+                <w:lang w:val="en-GB"/>
+              </w:rPr>
+            </w:r>
+            <w:r>
+              <w:rPr>
+                <w:rFonts w:ascii="Arial" w:hAnsi="Arial" w:cs="Arial"/>
+                <w:sz w:val="18"/>
+                <w:szCs w:val="18"/>
+                <w:u w:val="single"/>
+                <w:lang w:val="en-GB"/>
+              </w:rPr>
+              <w:fldChar w:fldCharType="separate"/>
+            </w:r>
+            <w:r>
+              <w:rPr>
+                <w:rFonts w:ascii="Arial" w:hAnsi="Arial" w:cs="Arial"/>
+                <w:sz w:val="18"/>
+                <w:szCs w:val="18"/>
+                <w:u w:val="single"/>
+                <w:lang w:val="en-GB"/>
+              </w:rPr>
+              <w:t> </w:t>
+            </w:r>
+            <w:r>
+              <w:rPr>
+                <w:rFonts w:ascii="Arial" w:hAnsi="Arial" w:cs="Arial"/>
+                <w:sz w:val="18"/>
+                <w:szCs w:val="18"/>
+                <w:u w:val="single"/>
+                <w:lang w:val="en-GB"/>
+              </w:rPr>
+              <w:t> </w:t>
+            </w:r>
+            <w:r>
+              <w:rPr>
+                <w:rFonts w:ascii="Arial" w:hAnsi="Arial" w:cs="Arial"/>
+                <w:sz w:val="18"/>
+                <w:szCs w:val="18"/>
+                <w:u w:val="single"/>
+                <w:lang w:val="en-GB"/>
+              </w:rPr>
+              <w:t> </w:t>
+            </w:r>
+            <w:r>
+              <w:rPr>
+                <w:rFonts w:ascii="Arial" w:hAnsi="Arial" w:cs="Arial"/>
+                <w:sz w:val="18"/>
+                <w:szCs w:val="18"/>
+                <w:u w:val="single"/>
+                <w:lang w:val="en-GB"/>
+              </w:rPr>
+              <w:t> </w:t>
+            </w:r>
+            <w:r>
+              <w:rPr>
+                <w:rFonts w:ascii="Arial" w:hAnsi="Arial" w:cs="Arial"/>
+                <w:sz w:val="18"/>
+                <w:szCs w:val="18"/>
+                <w:u w:val="single"/>
+                <w:lang w:val="en-GB"/>
+              </w:rPr>
+              <w:t> </w:t>
+            </w:r>
+            <w:r>
+              <w:rPr>
+                <w:rFonts w:ascii="Arial" w:hAnsi="Arial" w:cs="Arial"/>
+                <w:sz w:val="18"/>
+                <w:szCs w:val="18"/>
+                <w:u w:val="single"/>
+                <w:lang w:val="en-GB"/>
+              </w:rPr>
+              <w:fldChar w:fldCharType="end"/>
+            </w:r>
+            <w:r>
+              <w:rPr>
+                <w:rFonts w:ascii="Arial" w:hAnsi="Arial" w:cs="Arial"/>
+                <w:sz w:val="18"/>
+                <w:szCs w:val="18"/>
+                <w:lang w:val="en-GB"/>
+              </w:rPr>
+              <w:t xml:space="preserve">                          </w:t>
             </w:r>
           </w:p>
         </w:tc>
@@ -3606,8 +4289,155 @@
             <w:tcW w:w="2880" w:type="dxa"/>
           </w:tcPr>
           <w:p>
-            <w:r>
-              <w:t>Flow rate: 67-750 m3/h</w:t>
+            <w:pPr>
+              <w:overflowPunct w:val="0"/>
+              <w:autoSpaceDE w:val="0"/>
+              <w:autoSpaceDN w:val="0"/>
+              <w:adjustRightInd w:val="0"/>
+              <w:snapToGrid w:val="0"/>
+              <w:spacing w:beforeLines="20" w:before="48"/>
+              <w:textAlignment w:val="baseline"/>
+              <w:rPr>
+                <w:rFonts w:ascii="Arial" w:hAnsi="Arial" w:cs="Arial"/>
+                <w:sz w:val="18"/>
+                <w:szCs w:val="18"/>
+                <w:lang w:val="en-GB"/>
+              </w:rPr>
+            </w:pPr>
+            <w:r>
+              <w:t>Flow rate    67-750 m³/h</w:t>
+            </w:r>
+          </w:p>
+          <w:p>
+            <w:pPr>
+              <w:overflowPunct w:val="0"/>
+              <w:autoSpaceDE w:val="0"/>
+              <w:autoSpaceDN w:val="0"/>
+              <w:adjustRightInd w:val="0"/>
+              <w:snapToGrid w:val="0"/>
+              <w:spacing w:beforeLines="20" w:before="48"/>
+              <w:textAlignment w:val="baseline"/>
+              <w:rPr>
+                <w:rFonts w:ascii="Arial" w:hAnsi="Arial" w:cs="Arial"/>
+                <w:sz w:val="18"/>
+                <w:szCs w:val="18"/>
+                <w:lang w:val="en-GB"/>
+              </w:rPr>
+            </w:pPr>
+            <w:r>
+              <w:rPr>
+                <w:rFonts w:ascii="Arial" w:hAnsi="Arial" w:cs="Arial"/>
+                <w:sz w:val="18"/>
+                <w:szCs w:val="18"/>
+                <w:u w:val="single"/>
+                <w:lang w:val="en-GB"/>
+              </w:rPr>
+              <w:fldChar w:fldCharType="begin">
+                <w:ffData>
+                  <w:name w:val="Text22"/>
+                  <w:enabled/>
+                  <w:calcOnExit w:val="0"/>
+                  <w:textInput/>
+                </w:ffData>
+              </w:fldChar>
+            </w:r>
+            <w:r>
+              <w:rPr>
+                <w:rFonts w:ascii="Arial" w:hAnsi="Arial" w:cs="Arial"/>
+                <w:sz w:val="18"/>
+                <w:szCs w:val="18"/>
+                <w:u w:val="single"/>
+                <w:lang w:val="en-GB"/>
+              </w:rPr>
+              <w:instrText xml:space="preserve"> FORMTEXT </w:instrText>
+            </w:r>
+            <w:r>
+              <w:rPr>
+                <w:rFonts w:ascii="Arial" w:hAnsi="Arial" w:cs="Arial"/>
+                <w:sz w:val="18"/>
+                <w:szCs w:val="18"/>
+                <w:u w:val="single"/>
+                <w:lang w:val="en-GB"/>
+              </w:rPr>
+            </w:r>
+            <w:r>
+              <w:rPr>
+                <w:rFonts w:ascii="Arial" w:hAnsi="Arial" w:cs="Arial"/>
+                <w:sz w:val="18"/>
+                <w:szCs w:val="18"/>
+                <w:u w:val="single"/>
+                <w:lang w:val="en-GB"/>
+              </w:rPr>
+              <w:fldChar w:fldCharType="separate"/>
+            </w:r>
+            <w:r>
+              <w:rPr>
+                <w:rFonts w:ascii="Arial" w:hAnsi="Arial" w:cs="Arial"/>
+                <w:sz w:val="18"/>
+                <w:szCs w:val="18"/>
+                <w:u w:val="single"/>
+                <w:lang w:val="en-GB"/>
+              </w:rPr>
+              <w:t> </w:t>
+            </w:r>
+            <w:r>
+              <w:rPr>
+                <w:rFonts w:ascii="Arial" w:hAnsi="Arial" w:cs="Arial"/>
+                <w:sz w:val="18"/>
+                <w:szCs w:val="18"/>
+                <w:u w:val="single"/>
+                <w:lang w:val="en-GB"/>
+              </w:rPr>
+              <w:t> </w:t>
+            </w:r>
+            <w:r>
+              <w:rPr>
+                <w:rFonts w:ascii="Arial" w:hAnsi="Arial" w:cs="Arial"/>
+                <w:sz w:val="18"/>
+                <w:szCs w:val="18"/>
+                <w:u w:val="single"/>
+                <w:lang w:val="en-GB"/>
+              </w:rPr>
+              <w:t> </w:t>
+            </w:r>
+            <w:r>
+              <w:rPr>
+                <w:rFonts w:ascii="Arial" w:hAnsi="Arial" w:cs="Arial"/>
+                <w:sz w:val="18"/>
+                <w:szCs w:val="18"/>
+                <w:u w:val="single"/>
+                <w:lang w:val="en-GB"/>
+              </w:rPr>
+              <w:t> </w:t>
+            </w:r>
+            <w:r>
+              <w:rPr>
+                <w:rFonts w:ascii="Arial" w:hAnsi="Arial" w:cs="Arial"/>
+                <w:sz w:val="18"/>
+                <w:szCs w:val="18"/>
+                <w:u w:val="single"/>
+                <w:lang w:val="en-GB"/>
+              </w:rPr>
+              <w:t> </w:t>
+            </w:r>
+            <w:r>
+              <w:rPr>
+                <w:rFonts w:ascii="Arial" w:hAnsi="Arial" w:cs="Arial"/>
+                <w:sz w:val="18"/>
+                <w:szCs w:val="18"/>
+                <w:u w:val="single"/>
+                <w:lang w:val="en-GB"/>
+              </w:rPr>
+              <w:fldChar w:fldCharType="end"/>
+            </w:r>
+            <w:r>
+              <w:rPr>
+                <w:rFonts w:ascii="Arial" w:hAnsi="Arial" w:cs="Arial"/>
+                <w:sz w:val="18"/>
+                <w:szCs w:val="18"/>
+                <w:lang w:val="en-GB"/>
+              </w:rPr>
+              <w:t xml:space="preserve">      </w:t>
             </w:r>
           </w:p>
         </w:tc>
@@ -7437,6 +8267,18 @@
             <w:tcW w:w="2011" w:type="dxa"/>
           </w:tcPr>
           <w:p>
+            <w:pPr>
+              <w:pStyle w:val="Cellbody"/>
+              <w:adjustRightInd w:val="0"/>
+              <w:snapToGrid w:val="0"/>
+              <w:spacing w:beforeLines="20" w:before="48" w:after="0" w:line="240" w:lineRule="auto"/>
+              <w:jc w:val="center"/>
+              <w:rPr>
+                <w:rFonts w:cs="Arial"/>
+                <w:szCs w:val="18"/>
+                <w:lang w:val="en-GB"/>
+              </w:rPr>
+            </w:pPr>
             <w:r>
               <w:t>X</w:t>
             </w:r>
@@ -9944,16 +10786,6 @@
             <w:tcW w:w="810" w:type="dxa"/>
           </w:tcPr>
           <w:p>
-            <w:r>
-              <w:t>X</w:t>
-            </w:r>
-          </w:p>
-        </w:tc>
-        <w:tc>
-          <w:tcPr>
-            <w:tcW w:w="900" w:type="dxa"/>
-          </w:tcPr>
-          <w:p>
             <w:pPr>
               <w:adjustRightInd w:val="0"/>
               <w:snapToGrid w:val="0"/>
@@ -10011,7 +10843,7 @@
         </w:tc>
         <w:tc>
           <w:tcPr>
-            <w:tcW w:w="810" w:type="dxa"/>
+            <w:tcW w:w="900" w:type="dxa"/>
           </w:tcPr>
           <w:p>
             <w:pPr>
@@ -10036,6 +10868,29 @@
                 <w:lang w:val="en-GB"/>
               </w:rPr>
               <w:t>Y</w:t>
+            </w:r>
+          </w:p>
+        </w:tc>
+        <w:tc>
+          <w:tcPr>
+            <w:tcW w:w="810" w:type="dxa"/>
+          </w:tcPr>
+          <w:p>
+            <w:pPr>
+              <w:adjustRightInd w:val="0"/>
+              <w:snapToGrid w:val="0"/>
+              <w:spacing w:beforeLines="20" w:before="48"/>
+              <w:jc w:val="center"/>
+              <w:rPr>
+                <w:rFonts w:ascii="Arial" w:hAnsi="Arial" w:cs="Arial"/>
+                <w:color w:val="000000"/>
+                <w:sz w:val="18"/>
+                <w:szCs w:val="18"/>
+                <w:lang w:val="en-GB"/>
+              </w:rPr>
+            </w:pPr>
+            <w:r>
+              <w:t>Y   &lt;-- SELECTED</w:t>
             </w:r>
           </w:p>
         </w:tc>
@@ -11304,8 +12159,25 @@
             <w:hideMark/>
           </w:tcPr>
           <w:p>
-            <w:r>
-              <w:t>X</w:t>
+            <w:pPr>
+              <w:adjustRightInd w:val="0"/>
+              <w:snapToGrid w:val="0"/>
+              <w:spacing w:beforeLines="20" w:before="48"/>
+              <w:rPr>
+                <w:rFonts w:ascii="Arial" w:eastAsia="Times New Roman" w:hAnsi="Arial" w:cs="Arial"/>
+                <w:sz w:val="18"/>
+                <w:szCs w:val="18"/>
+                <w:lang w:val="en-GB" w:eastAsia="ja-JP"/>
+              </w:rPr>
+            </w:pPr>
+            <w:r>
+              <w:rPr>
+                <w:rFonts w:ascii="Arial" w:eastAsia="Times New Roman" w:hAnsi="Arial" w:cs="Arial"/>
+                <w:sz w:val="18"/>
+                <w:szCs w:val="18"/>
+                <w:lang w:val="en-GB" w:eastAsia="ja-JP"/>
+              </w:rPr>
+              <w:t>Inlet and outlet flange both on top</w:t>
             </w:r>
           </w:p>
         </w:tc>
@@ -11334,59 +12206,7 @@
               </w:rPr>
             </w:pPr>
             <w:r>
-              <w:rPr>
-                <w:rFonts w:ascii="Arial" w:hAnsi="Arial" w:cs="Arial"/>
-                <w:sz w:val="18"/>
-                <w:szCs w:val="18"/>
-                <w:lang w:val="en-GB"/>
-              </w:rPr>
-              <w:fldChar w:fldCharType="begin">
-                <w:ffData>
-                  <w:name w:val="Check20"/>
-                  <w:enabled/>
-                  <w:calcOnExit w:val="0"/>
-                  <w:checkBox>
-                    <w:sizeAuto/>
-                    <w:default w:val="0"/>
-                    <w:checked w:val="0"/>
-                  </w:checkBox>
-                </w:ffData>
-              </w:fldChar>
-            </w:r>
-            <w:r>
-              <w:rPr>
-                <w:rFonts w:ascii="Arial" w:hAnsi="Arial" w:cs="Arial"/>
-                <w:sz w:val="18"/>
-                <w:szCs w:val="18"/>
-                <w:lang w:val="en-GB"/>
-              </w:rPr>
-              <w:instrText xml:space="preserve"> FORMCHECKBOX </w:instrText>
-            </w:r>
-            <w:r>
-              <w:rPr>
-                <w:rFonts w:ascii="Arial" w:hAnsi="Arial" w:cs="Arial"/>
-                <w:sz w:val="18"/>
-                <w:szCs w:val="18"/>
-                <w:lang w:val="en-GB"/>
-              </w:rPr>
-            </w:r>
-            <w:r>
-              <w:rPr>
-                <w:rFonts w:ascii="Arial" w:hAnsi="Arial" w:cs="Arial"/>
-                <w:sz w:val="18"/>
-                <w:szCs w:val="18"/>
-                <w:lang w:val="en-GB"/>
-              </w:rPr>
-              <w:fldChar w:fldCharType="separate"/>
-            </w:r>
-            <w:r>
-              <w:rPr>
-                <w:rFonts w:ascii="Arial" w:hAnsi="Arial" w:cs="Arial"/>
-                <w:sz w:val="18"/>
-                <w:szCs w:val="18"/>
-                <w:lang w:val="en-GB"/>
-              </w:rPr>
-              <w:fldChar w:fldCharType="end"/>
+              <w:t>X</w:t>
             </w:r>
           </w:p>
         </w:tc>
@@ -17679,6 +18499,9 @@
                 <w:lang w:val="en-GB" w:eastAsia="ja-JP"/>
               </w:rPr>
             </w:pPr>
+            <w:r>
+              <w:t>X (TBC - RFQ states 230VAC 3ph 60Hz, confirm with Guidant)</w:t>
+            </w:r>
           </w:p>
         </w:tc>
       </w:tr>
@@ -18608,8 +19431,72 @@
             <w:hideMark/>
           </w:tcPr>
           <w:p>
-            <w:r>
-              <w:t>TBC - RFQ states 230VAC 3ph 60Hz</w:t>
+            <w:pPr>
+              <w:adjustRightInd w:val="0"/>
+              <w:snapToGrid w:val="0"/>
+              <w:spacing w:beforeLines="20" w:before="48"/>
+              <w:jc w:val="center"/>
+              <w:rPr>
+                <w:rFonts w:ascii="Arial" w:hAnsi="Arial" w:cs="Arial"/>
+                <w:sz w:val="18"/>
+                <w:szCs w:val="18"/>
+                <w:lang w:val="en-GB"/>
+              </w:rPr>
+            </w:pPr>
+            <w:r>
+              <w:rPr>
+                <w:rFonts w:ascii="Arial" w:hAnsi="Arial" w:cs="Arial"/>
+                <w:sz w:val="18"/>
+                <w:szCs w:val="18"/>
+                <w:lang w:val="en-GB"/>
+              </w:rPr>
+              <w:fldChar w:fldCharType="begin">
+                <w:ffData>
+                  <w:name w:val="Check20"/>
+                  <w:enabled/>
+                  <w:calcOnExit w:val="0"/>
+                  <w:checkBox>
+                    <w:sizeAuto/>
+                    <w:default w:val="0"/>
+                    <w:checked w:val="0"/>
+                  </w:checkBox>
+                </w:ffData>
+              </w:fldChar>
+            </w:r>
+            <w:r>
+              <w:rPr>
+                <w:rFonts w:ascii="Arial" w:hAnsi="Arial" w:cs="Arial"/>
+                <w:sz w:val="18"/>
+                <w:szCs w:val="18"/>
+                <w:lang w:val="en-GB"/>
+              </w:rPr>
+              <w:instrText xml:space="preserve"> FORMCHECKBOX </w:instrText>
+            </w:r>
+            <w:r>
+              <w:rPr>
+                <w:rFonts w:ascii="Arial" w:hAnsi="Arial" w:cs="Arial"/>
+                <w:sz w:val="18"/>
+                <w:szCs w:val="18"/>
+                <w:lang w:val="en-GB"/>
+              </w:rPr>
+            </w:r>
+            <w:r>
+              <w:rPr>
+                <w:rFonts w:ascii="Arial" w:hAnsi="Arial" w:cs="Arial"/>
+                <w:sz w:val="18"/>
+                <w:szCs w:val="18"/>
+                <w:lang w:val="en-GB"/>
+              </w:rPr>
+              <w:fldChar w:fldCharType="separate"/>
+            </w:r>
+            <w:r>
+              <w:rPr>
+                <w:rFonts w:ascii="Arial" w:hAnsi="Arial" w:cs="Arial"/>
+                <w:sz w:val="18"/>
+                <w:szCs w:val="18"/>
+                <w:lang w:val="en-GB"/>
+              </w:rPr>
+              <w:fldChar w:fldCharType="end"/>
             </w:r>
           </w:p>
         </w:tc>
@@ -19946,8 +20833,21 @@
             <w:tcW w:w="2340" w:type="dxa"/>
           </w:tcPr>
           <w:p>
-            <w:r>
-              <w:t>X (Zone 1, IIA T3 min per RFQ)</w:t>
+            <w:pPr>
+              <w:pStyle w:val="SubHeadline95105"/>
+              <w:adjustRightInd w:val="0"/>
+              <w:snapToGrid w:val="0"/>
+              <w:spacing w:beforeLines="20" w:before="48" w:line="240" w:lineRule="auto"/>
+              <w:rPr>
+                <w:b w:val="0"/>
+                <w:color w:val="000000" w:themeColor="text1"/>
+                <w:sz w:val="18"/>
+                <w:szCs w:val="18"/>
+                <w:lang w:val="en-GB"/>
+              </w:rPr>
+            </w:pPr>
+            <w:r>
+              <w:t>-20 °C to +40 °C    X (Zone 1, IIA T3 min per RFQ - HW std IIB T4 exceeds)</w:t>
             </w:r>
           </w:p>
         </w:tc>
@@ -20783,8 +21683,19 @@
             <w:vAlign w:val="center"/>
           </w:tcPr>
           <w:p>
-            <w:r>
-              <w:t>X - Per TR0042 / Norsok M-501, System 6C</w:t>
+            <w:pPr>
+              <w:pStyle w:val="Bodycopy914AutoReturn"/>
+              <w:adjustRightInd w:val="0"/>
+              <w:snapToGrid w:val="0"/>
+              <w:spacing w:beforeLines="20" w:before="48" w:after="0" w:line="240" w:lineRule="auto"/>
+              <w:rPr>
+                <w:rFonts w:cs="Arial"/>
+                <w:szCs w:val="18"/>
+                <w:lang w:val="en-GB"/>
+              </w:rPr>
+            </w:pPr>
+            <w:r>
+              <w:t>X - NORSOK M-501 System 6C per TR0042</w:t>
             </w:r>
           </w:p>
         </w:tc>
@@ -20945,6 +21856,17 @@
             <w:tcW w:w="450" w:type="dxa"/>
           </w:tcPr>
           <w:p>
+            <w:pPr>
+              <w:pStyle w:val="Cellbody"/>
+              <w:adjustRightInd w:val="0"/>
+              <w:snapToGrid w:val="0"/>
+              <w:spacing w:beforeLines="20" w:before="48" w:after="0" w:line="240" w:lineRule="auto"/>
+              <w:ind w:left="0" w:right="0"/>
+              <w:jc w:val="center"/>
+              <w:rPr>
+                <w:lang w:val="en-GB"/>
+              </w:rPr>
+            </w:pPr>
             <w:r>
               <w:t>X</w:t>
             </w:r>
@@ -21896,6 +22818,19 @@
             </w:tcBorders>
           </w:tcPr>
           <w:p>
+            <w:pPr>
+              <w:pStyle w:val="Cellbody"/>
+              <w:adjustRightInd w:val="0"/>
+              <w:snapToGrid w:val="0"/>
+              <w:spacing w:beforeLines="20" w:before="48" w:after="0" w:line="240" w:lineRule="auto"/>
+              <w:ind w:left="0" w:right="0"/>
+              <w:jc w:val="center"/>
+              <w:rPr>
+                <w:rFonts w:cs="Arial"/>
+                <w:szCs w:val="18"/>
+                <w:lang w:val="en-GB"/>
+              </w:rPr>
+            </w:pPr>
             <w:r>
               <w:t>X - Prepared for min 100mm insulation</w:t>
             </w:r>
@@ -22130,6 +23065,17 @@
             <w:vAlign w:val="center"/>
           </w:tcPr>
           <w:p>
+            <w:pPr>
+              <w:pStyle w:val="Bodycopy914AutoReturn"/>
+              <w:adjustRightInd w:val="0"/>
+              <w:snapToGrid w:val="0"/>
+              <w:spacing w:beforeLines="20" w:before="48" w:after="0" w:line="240" w:lineRule="auto"/>
+              <w:rPr>
+                <w:rFonts w:cs="Arial"/>
+                <w:szCs w:val="18"/>
+                <w:lang w:val="en-GB"/>
+              </w:rPr>
+            </w:pPr>
             <w:r>
               <w:t>X</w:t>
             </w:r>
@@ -22376,6 +23322,17 @@
             <w:vAlign w:val="center"/>
           </w:tcPr>
           <w:p>
+            <w:pPr>
+              <w:pStyle w:val="Cellbody"/>
+              <w:adjustRightInd w:val="0"/>
+              <w:snapToGrid w:val="0"/>
+              <w:spacing w:beforeLines="20" w:before="48" w:after="0" w:line="240" w:lineRule="auto"/>
+              <w:ind w:left="0" w:right="0"/>
+              <w:jc w:val="center"/>
+              <w:rPr>
+                <w:lang w:val="en-GB"/>
+              </w:rPr>
+            </w:pPr>
             <w:r>
               <w:t>X</w:t>
             </w:r>
@@ -23405,8 +24362,17 @@
             <w:vAlign w:val="center"/>
           </w:tcPr>
           <w:p>
-            <w:r>
-              <w:t>X (PT by Guidant, TE free-issued by Guidant)</w:t>
+            <w:pPr>
+              <w:pStyle w:val="Bodycopy914AutoReturn"/>
+              <w:adjustRightInd w:val="0"/>
+              <w:snapToGrid w:val="0"/>
+              <w:spacing w:beforeLines="20" w:before="48" w:after="0" w:line="240" w:lineRule="auto"/>
+              <w:rPr>
+                <w:lang w:val="en-GB"/>
+              </w:rPr>
+            </w:pPr>
+            <w:r>
+              <w:t>X (TE free-issued by Guidant, PT by Guidant)</w:t>
             </w:r>
           </w:p>
         </w:tc>
@@ -23636,6 +24602,17 @@
             <w:vAlign w:val="center"/>
           </w:tcPr>
           <w:p>
+            <w:pPr>
+              <w:pStyle w:val="Bodycopy914AutoReturn"/>
+              <w:adjustRightInd w:val="0"/>
+              <w:snapToGrid w:val="0"/>
+              <w:spacing w:beforeLines="20" w:before="48" w:after="0" w:line="240" w:lineRule="auto"/>
+              <w:rPr>
+                <w:rFonts w:cs="Arial"/>
+                <w:szCs w:val="18"/>
+                <w:lang w:val="en-GB"/>
+              </w:rPr>
+            </w:pPr>
             <w:r>
               <w:t>X</w:t>
             </w:r>
@@ -23948,6 +24925,17 @@
             <w:vAlign w:val="center"/>
           </w:tcPr>
           <w:p>
+            <w:pPr>
+              <w:pStyle w:val="Bodycopy914AutoReturn"/>
+              <w:adjustRightInd w:val="0"/>
+              <w:snapToGrid w:val="0"/>
+              <w:spacing w:beforeLines="20" w:before="48" w:after="0" w:line="240" w:lineRule="auto"/>
+              <w:rPr>
+                <w:rFonts w:cs="Arial"/>
+                <w:szCs w:val="18"/>
+                <w:lang w:val="en-GB"/>
+              </w:rPr>
+            </w:pPr>
             <w:r>
               <w:t>X - 10% SS316, 100% Duplex/6Mo per TR1427</w:t>
             </w:r>
@@ -24681,8 +25669,17 @@
             <w:vAlign w:val="center"/>
           </w:tcPr>
           <w:p>
-            <w:r>
-              <w:t>X - Modular split max W1.4 x L2.56 x H2.2m per module</w:t>
+            <w:pPr>
+              <w:pStyle w:val="Bodycopy914AutoReturn"/>
+              <w:adjustRightInd w:val="0"/>
+              <w:snapToGrid w:val="0"/>
+              <w:spacing w:beforeLines="20" w:before="48" w:after="0" w:line="240" w:lineRule="auto"/>
+              <w:rPr>
+                <w:lang w:val="en-GB"/>
+              </w:rPr>
+            </w:pPr>
+            <w:r>
+              <w:t>X - Modular split, max W1.4 x L2.56 x H2.2m per module</w:t>
             </w:r>
           </w:p>
         </w:tc>
@@ -25120,8 +26117,68 @@
             <w:vAlign w:val="center"/>
           </w:tcPr>
           <w:p>
-            <w:r>
-              <w:t>X</w:t>
+            <w:pPr>
+              <w:adjustRightInd w:val="0"/>
+              <w:snapToGrid w:val="0"/>
+              <w:spacing w:beforeLines="20" w:before="48"/>
+              <w:jc w:val="center"/>
+              <w:rPr>
+                <w:lang w:val="en-GB"/>
+              </w:rPr>
+            </w:pPr>
+            <w:r>
+              <w:rPr>
+                <w:rFonts w:ascii="Arial" w:hAnsi="Arial" w:cs="Arial"/>
+                <w:sz w:val="18"/>
+                <w:szCs w:val="18"/>
+                <w:lang w:val="en-GB"/>
+              </w:rPr>
+              <w:fldChar w:fldCharType="begin">
+                <w:ffData>
+                  <w:name w:val=""/>
+                  <w:enabled/>
+                  <w:calcOnExit w:val="0"/>
+                  <w:checkBox>
+                    <w:sizeAuto/>
+                    <w:default w:val="0"/>
+                  </w:checkBox>
+                </w:ffData>
+              </w:fldChar>
+            </w:r>
+            <w:r>
+              <w:rPr>
+                <w:rFonts w:ascii="Arial" w:hAnsi="Arial" w:cs="Arial"/>
+                <w:sz w:val="18"/>
+                <w:szCs w:val="18"/>
+                <w:lang w:val="en-GB"/>
+              </w:rPr>
+              <w:instrText xml:space="preserve"> FORMCHECKBOX </w:instrText>
+            </w:r>
+            <w:r>
+              <w:rPr>
+                <w:rFonts w:ascii="Arial" w:hAnsi="Arial" w:cs="Arial"/>
+                <w:sz w:val="18"/>
+                <w:szCs w:val="18"/>
+                <w:lang w:val="en-GB"/>
+              </w:rPr>
+            </w:r>
+            <w:r>
+              <w:rPr>
+                <w:rFonts w:ascii="Arial" w:hAnsi="Arial" w:cs="Arial"/>
+                <w:sz w:val="18"/>
+                <w:szCs w:val="18"/>
+                <w:lang w:val="en-GB"/>
+              </w:rPr>
+              <w:fldChar w:fldCharType="separate"/>
+            </w:r>
+            <w:r>
+              <w:rPr>
+                <w:rFonts w:ascii="Arial" w:hAnsi="Arial" w:cs="Arial"/>
+                <w:sz w:val="18"/>
+                <w:szCs w:val="18"/>
+                <w:lang w:val="en-GB"/>
+              </w:rPr>
+              <w:fldChar w:fldCharType="end"/>
             </w:r>
           </w:p>
         </w:tc>
@@ -25315,8 +26372,17 @@
             <w:vAlign w:val="center"/>
           </w:tcPr>
           <w:p>
-            <w:r>
-              <w:t>X (option)</w:t>
+            <w:pPr>
+              <w:adjustRightInd w:val="0"/>
+              <w:snapToGrid w:val="0"/>
+              <w:spacing w:beforeLines="20" w:before="48"/>
+              <w:jc w:val="center"/>
+              <w:rPr>
+                <w:lang w:val="en-GB"/>
+              </w:rPr>
+            </w:pPr>
+            <w:r>
+              <w:t>X (option - 2yr spare parts)</w:t>
             </w:r>
           </w:p>
         </w:tc>
@@ -25360,6 +26426,18 @@
             <w:vAlign w:val="center"/>
           </w:tcPr>
           <w:p>
+            <w:pPr>
+              <w:adjustRightInd w:val="0"/>
+              <w:snapToGrid w:val="0"/>
+              <w:spacing w:beforeLines="20" w:before="48"/>
+              <w:jc w:val="both"/>
+              <w:rPr>
+                <w:rFonts w:ascii="Arial" w:hAnsi="Arial" w:cs="Arial"/>
+                <w:sz w:val="18"/>
+                <w:szCs w:val="18"/>
+                <w:lang w:val="en-GB"/>
+              </w:rPr>
+            </w:pPr>
             <w:r>
               <w:t>X (re-assembly + commissioning on Snorre A)</w:t>
             </w:r>
@@ -25577,8 +26655,20 @@
             <w:vAlign w:val="center"/>
           </w:tcPr>
           <w:p>
-            <w:r>
-              <w:t>X (Norsok compliance)</w:t>
+            <w:pPr>
+              <w:adjustRightInd w:val="0"/>
+              <w:snapToGrid w:val="0"/>
+              <w:spacing w:beforeLines="20" w:before="48"/>
+              <w:jc w:val="center"/>
+              <w:rPr>
+                <w:rFonts w:ascii="Arial" w:hAnsi="Arial" w:cs="Arial"/>
+                <w:sz w:val="18"/>
+                <w:szCs w:val="18"/>
+                <w:lang w:val="en-GB"/>
+              </w:rPr>
+            </w:pPr>
+            <w:r>
+              <w:t>X (Norsok compliance required)</w:t>
             </w:r>
           </w:p>
         </w:tc>
@@ -26299,8 +27389,78 @@
             <w:tcW w:w="1260" w:type="dxa"/>
           </w:tcPr>
           <w:p>
-            <w:r>
-              <w:t>Krohne (X) - Altosonic 5</w:t>
+            <w:pPr>
+              <w:pStyle w:val="Bodycopy914AutoReturn"/>
+              <w:adjustRightInd w:val="0"/>
+              <w:snapToGrid w:val="0"/>
+              <w:spacing w:beforeLines="20" w:before="48" w:after="0" w:line="240" w:lineRule="auto"/>
+              <w:rPr>
+                <w:lang w:val="en-GB"/>
+              </w:rPr>
+            </w:pPr>
+            <w:r>
+              <w:t>Krohne   (X) - Altosonic 5</w:t>
+            </w:r>
+          </w:p>
+          <w:p>
+            <w:pPr>
+              <w:pStyle w:val="Bodycopy914AutoReturn"/>
+              <w:adjustRightInd w:val="0"/>
+              <w:snapToGrid w:val="0"/>
+              <w:spacing w:beforeLines="20" w:before="48" w:after="0" w:line="240" w:lineRule="auto"/>
+              <w:rPr>
+                <w:lang w:val="en-GB"/>
+              </w:rPr>
+            </w:pPr>
+            <w:r>
+              <w:rPr>
+                <w:rFonts w:cs="Arial"/>
+                <w:szCs w:val="18"/>
+                <w:lang w:val="en-GB"/>
+              </w:rPr>
+              <w:fldChar w:fldCharType="begin">
+                <w:ffData>
+                  <w:name w:val="Check20"/>
+                  <w:enabled/>
+                  <w:calcOnExit w:val="0"/>
+                  <w:checkBox>
+                    <w:sizeAuto/>
+                    <w:default w:val="0"/>
+                    <w:checked w:val="0"/>
+                  </w:checkBox>
+                </w:ffData>
+              </w:fldChar>
+            </w:r>
+            <w:r>
+              <w:rPr>
+                <w:rFonts w:cs="Arial"/>
+                <w:szCs w:val="18"/>
+                <w:lang w:val="en-GB"/>
+              </w:rPr>
+              <w:instrText xml:space="preserve"> FORMCHECKBOX </w:instrText>
+            </w:r>
+            <w:r>
+              <w:rPr>
+                <w:rFonts w:cs="Arial"/>
+                <w:szCs w:val="18"/>
+                <w:lang w:val="en-GB"/>
+              </w:rPr>
+            </w:r>
+            <w:r>
+              <w:rPr>
+                <w:rFonts w:cs="Arial"/>
+                <w:szCs w:val="18"/>
+                <w:lang w:val="en-GB"/>
+              </w:rPr>
+              <w:fldChar w:fldCharType="separate"/>
+            </w:r>
+            <w:r>
+              <w:rPr>
+                <w:rFonts w:cs="Arial"/>
+                <w:szCs w:val="18"/>
+                <w:lang w:val="en-GB"/>
+              </w:rPr>
+              <w:fldChar w:fldCharType="end"/>
             </w:r>
           </w:p>
         </w:tc>
@@ -29628,6 +30788,25 @@
             <w:vAlign w:val="center"/>
           </w:tcPr>
           <w:p>
+            <w:pPr>
+              <w:tabs>
+                <w:tab w:val="left" w:pos="360"/>
+              </w:tabs>
+              <w:overflowPunct w:val="0"/>
+              <w:autoSpaceDE w:val="0"/>
+              <w:autoSpaceDN w:val="0"/>
+              <w:adjustRightInd w:val="0"/>
+              <w:snapToGrid w:val="0"/>
+              <w:spacing w:beforeLines="20" w:before="48"/>
+              <w:textAlignment w:val="baseline"/>
+              <w:rPr>
+                <w:rFonts w:ascii="Arial" w:hAnsi="Arial" w:cs="Arial"/>
+                <w:sz w:val="18"/>
+                <w:szCs w:val="18"/>
+                <w:u w:val="single"/>
+                <w:lang w:val="en-GB"/>
+              </w:rPr>
+            </w:pPr>
             <w:r>
               <w:t>Sondre Falch</w:t>
             </w:r>
@@ -29687,6 +30866,25 @@
             <w:vAlign w:val="center"/>
           </w:tcPr>
           <w:p>
+            <w:pPr>
+              <w:tabs>
+                <w:tab w:val="left" w:pos="360"/>
+              </w:tabs>
+              <w:overflowPunct w:val="0"/>
+              <w:autoSpaceDE w:val="0"/>
+              <w:autoSpaceDN w:val="0"/>
+              <w:adjustRightInd w:val="0"/>
+              <w:snapToGrid w:val="0"/>
+              <w:spacing w:beforeLines="20" w:before="48"/>
+              <w:textAlignment w:val="baseline"/>
+              <w:rPr>
+                <w:rFonts w:ascii="Arial" w:hAnsi="Arial" w:cs="Arial"/>
+                <w:sz w:val="18"/>
+                <w:szCs w:val="18"/>
+                <w:u w:val="single"/>
+                <w:lang w:val="en-GB"/>
+              </w:rPr>
+            </w:pPr>
             <w:r>
               <w:t>+47 900 29 588</w:t>
             </w:r>
@@ -29887,6 +31085,24 @@
             <w:vAlign w:val="center"/>
           </w:tcPr>
           <w:p>
+            <w:pPr>
+              <w:tabs>
+                <w:tab w:val="left" w:pos="360"/>
+              </w:tabs>
+              <w:overflowPunct w:val="0"/>
+              <w:autoSpaceDE w:val="0"/>
+              <w:autoSpaceDN w:val="0"/>
+              <w:adjustRightInd w:val="0"/>
+              <w:snapToGrid w:val="0"/>
+              <w:spacing w:beforeLines="20" w:before="48"/>
+              <w:textAlignment w:val="baseline"/>
+              <w:rPr>
+                <w:rFonts w:ascii="Arial" w:hAnsi="Arial" w:cs="Arial"/>
+                <w:sz w:val="18"/>
+                <w:szCs w:val="18"/>
+                <w:lang w:val="en-GB"/>
+              </w:rPr>
+            </w:pPr>
             <w:r>
               <w:t>sondre.falch@sifab.no</w:t>
             </w:r>
@@ -30092,6 +31308,25 @@
             <w:vAlign w:val="center"/>
           </w:tcPr>
           <w:p>
+            <w:pPr>
+              <w:tabs>
+                <w:tab w:val="left" w:pos="360"/>
+              </w:tabs>
+              <w:overflowPunct w:val="0"/>
+              <w:autoSpaceDE w:val="0"/>
+              <w:autoSpaceDN w:val="0"/>
+              <w:adjustRightInd w:val="0"/>
+              <w:snapToGrid w:val="0"/>
+              <w:spacing w:beforeLines="20" w:before="48"/>
+              <w:textAlignment w:val="baseline"/>
+              <w:rPr>
+                <w:rFonts w:ascii="Arial" w:hAnsi="Arial" w:cs="Arial"/>
+                <w:sz w:val="18"/>
+                <w:szCs w:val="18"/>
+                <w:u w:val="single"/>
+                <w:lang w:val="en-GB"/>
+              </w:rPr>
+            </w:pPr>
             <w:r>
               <w:t>Tom Sverre Falch</w:t>
             </w:r>
@@ -30150,6 +31385,25 @@
             <w:vAlign w:val="center"/>
           </w:tcPr>
           <w:p>
+            <w:pPr>
+              <w:tabs>
+                <w:tab w:val="left" w:pos="360"/>
+              </w:tabs>
+              <w:overflowPunct w:val="0"/>
+              <w:autoSpaceDE w:val="0"/>
+              <w:autoSpaceDN w:val="0"/>
+              <w:adjustRightInd w:val="0"/>
+              <w:snapToGrid w:val="0"/>
+              <w:spacing w:beforeLines="20" w:before="48"/>
+              <w:textAlignment w:val="baseline"/>
+              <w:rPr>
+                <w:rFonts w:ascii="Arial" w:hAnsi="Arial" w:cs="Arial"/>
+                <w:sz w:val="18"/>
+                <w:szCs w:val="18"/>
+                <w:u w:val="single"/>
+                <w:lang w:val="en-GB"/>
+              </w:rPr>
+            </w:pPr>
             <w:r>
               <w:t>+47 416 28 408</w:t>
             </w:r>
@@ -30350,6 +31604,24 @@
             <w:vAlign w:val="center"/>
           </w:tcPr>
           <w:p>
+            <w:pPr>
+              <w:tabs>
+                <w:tab w:val="left" w:pos="360"/>
+              </w:tabs>
+              <w:overflowPunct w:val="0"/>
+              <w:autoSpaceDE w:val="0"/>
+              <w:autoSpaceDN w:val="0"/>
+              <w:adjustRightInd w:val="0"/>
+              <w:snapToGrid w:val="0"/>
+              <w:spacing w:beforeLines="20" w:before="48"/>
+              <w:textAlignment w:val="baseline"/>
+              <w:rPr>
+                <w:rFonts w:ascii="Arial" w:hAnsi="Arial" w:cs="Arial"/>
+                <w:sz w:val="18"/>
+                <w:szCs w:val="18"/>
+                <w:lang w:val="en-GB"/>
+              </w:rPr>
+            </w:pPr>
             <w:r>
               <w:t>tom.falch@sifab.no</w:t>
             </w:r>
@@ -30555,6 +31827,25 @@
             <w:vAlign w:val="center"/>
           </w:tcPr>
           <w:p>
+            <w:pPr>
+              <w:tabs>
+                <w:tab w:val="left" w:pos="360"/>
+              </w:tabs>
+              <w:overflowPunct w:val="0"/>
+              <w:autoSpaceDE w:val="0"/>
+              <w:autoSpaceDN w:val="0"/>
+              <w:adjustRightInd w:val="0"/>
+              <w:snapToGrid w:val="0"/>
+              <w:spacing w:beforeLines="20" w:before="48"/>
+              <w:textAlignment w:val="baseline"/>
+              <w:rPr>
+                <w:rFonts w:ascii="Arial" w:hAnsi="Arial" w:cs="Arial"/>
+                <w:sz w:val="18"/>
+                <w:szCs w:val="18"/>
+                <w:u w:val="single"/>
+                <w:lang w:val="en-GB"/>
+              </w:rPr>
+            </w:pPr>
             <w:r>
               <w:t>Tom Sverre Falch</w:t>
             </w:r>
@@ -30613,6 +31904,25 @@
             <w:vAlign w:val="center"/>
           </w:tcPr>
           <w:p>
+            <w:pPr>
+              <w:tabs>
+                <w:tab w:val="left" w:pos="360"/>
+              </w:tabs>
+              <w:overflowPunct w:val="0"/>
+              <w:autoSpaceDE w:val="0"/>
+              <w:autoSpaceDN w:val="0"/>
+              <w:adjustRightInd w:val="0"/>
+              <w:snapToGrid w:val="0"/>
+              <w:spacing w:beforeLines="20" w:before="48"/>
+              <w:textAlignment w:val="baseline"/>
+              <w:rPr>
+                <w:rFonts w:ascii="Arial" w:hAnsi="Arial" w:cs="Arial"/>
+                <w:sz w:val="18"/>
+                <w:szCs w:val="18"/>
+                <w:u w:val="single"/>
+                <w:lang w:val="en-GB"/>
+              </w:rPr>
+            </w:pPr>
             <w:r>
               <w:t>+47 416 28 408</w:t>
             </w:r>
@@ -30813,6 +32123,24 @@
             <w:vAlign w:val="center"/>
           </w:tcPr>
           <w:p>
+            <w:pPr>
+              <w:tabs>
+                <w:tab w:val="left" w:pos="360"/>
+              </w:tabs>
+              <w:overflowPunct w:val="0"/>
+              <w:autoSpaceDE w:val="0"/>
+              <w:autoSpaceDN w:val="0"/>
+              <w:adjustRightInd w:val="0"/>
+              <w:snapToGrid w:val="0"/>
+              <w:spacing w:beforeLines="20" w:before="48"/>
+              <w:textAlignment w:val="baseline"/>
+              <w:rPr>
+                <w:rFonts w:ascii="Arial" w:hAnsi="Arial" w:cs="Arial"/>
+                <w:sz w:val="18"/>
+                <w:szCs w:val="18"/>
+                <w:lang w:val="en-GB"/>
+              </w:rPr>
+            </w:pPr>
             <w:r>
               <w:t>tom.falch@sifab.no</w:t>
             </w:r>
@@ -31018,6 +32346,25 @@
             <w:vAlign w:val="center"/>
           </w:tcPr>
           <w:p>
+            <w:pPr>
+              <w:tabs>
+                <w:tab w:val="left" w:pos="360"/>
+              </w:tabs>
+              <w:overflowPunct w:val="0"/>
+              <w:autoSpaceDE w:val="0"/>
+              <w:autoSpaceDN w:val="0"/>
+              <w:adjustRightInd w:val="0"/>
+              <w:snapToGrid w:val="0"/>
+              <w:spacing w:beforeLines="20" w:before="48"/>
+              <w:textAlignment w:val="baseline"/>
+              <w:rPr>
+                <w:rFonts w:ascii="Arial" w:hAnsi="Arial" w:cs="Arial"/>
+                <w:sz w:val="18"/>
+                <w:szCs w:val="18"/>
+                <w:u w:val="single"/>
+                <w:lang w:val="en-GB"/>
+              </w:rPr>
+            </w:pPr>
             <w:r>
               <w:t>Equinor ASA</w:t>
             </w:r>
@@ -31036,6 +32383,24 @@
             <w:vAlign w:val="center"/>
           </w:tcPr>
           <w:p>
+            <w:pPr>
+              <w:tabs>
+                <w:tab w:val="left" w:pos="360"/>
+              </w:tabs>
+              <w:overflowPunct w:val="0"/>
+              <w:autoSpaceDE w:val="0"/>
+              <w:autoSpaceDN w:val="0"/>
+              <w:adjustRightInd w:val="0"/>
+              <w:snapToGrid w:val="0"/>
+              <w:spacing w:beforeLines="20" w:before="48"/>
+              <w:textAlignment w:val="baseline"/>
+              <w:rPr>
+                <w:rFonts w:ascii="Arial" w:hAnsi="Arial" w:cs="Arial"/>
+                <w:sz w:val="18"/>
+                <w:szCs w:val="18"/>
+                <w:lang w:val="en-GB"/>
+              </w:rPr>
+            </w:pPr>
             <w:r>
               <w:t>Norway - Snorre A Platform</w:t>
             </w:r>

</xml_diff>